<commit_message>
presentation recording,file,how to use file added
</commit_message>
<xml_diff>
--- a/PROJECT REPORT.docx
+++ b/PROJECT REPORT.docx
@@ -135,49 +135,15 @@
           <w:szCs w:val="32"/>
         </w:rPr>
       </w:pPr>
-      <w:proofErr w:type="spellStart"/>
-      <w:r>
-        <w:rPr>
-          <w:rFonts w:ascii="Bodoni MT" w:hAnsi="Bodoni MT"/>
-          <w:b/>
-          <w:bCs/>
-          <w:sz w:val="36"/>
-          <w:szCs w:val="32"/>
-        </w:rPr>
-        <w:t>Jitendra</w:t>
-      </w:r>
-      <w:proofErr w:type="spellEnd"/>
-      <w:r>
-        <w:rPr>
-          <w:rFonts w:ascii="Bodoni MT" w:hAnsi="Bodoni MT"/>
-          <w:b/>
-          <w:bCs/>
-          <w:sz w:val="36"/>
-          <w:szCs w:val="32"/>
-        </w:rPr>
-        <w:t xml:space="preserve"> </w:t>
-      </w:r>
-      <w:proofErr w:type="spellStart"/>
-      <w:r>
-        <w:rPr>
-          <w:rFonts w:ascii="Bodoni MT" w:hAnsi="Bodoni MT"/>
-          <w:b/>
-          <w:bCs/>
-          <w:sz w:val="36"/>
-          <w:szCs w:val="32"/>
-        </w:rPr>
-        <w:t>Panwar</w:t>
-      </w:r>
-      <w:proofErr w:type="spellEnd"/>
-      <w:r>
-        <w:rPr>
-          <w:rFonts w:ascii="Bodoni MT" w:hAnsi="Bodoni MT"/>
-          <w:b/>
-          <w:bCs/>
-          <w:sz w:val="36"/>
-          <w:szCs w:val="32"/>
-        </w:rPr>
-        <w:t xml:space="preserve"> (18EARCS060)</w:t>
+      <w:r>
+        <w:rPr>
+          <w:rFonts w:ascii="Bodoni MT" w:hAnsi="Bodoni MT"/>
+          <w:b/>
+          <w:bCs/>
+          <w:sz w:val="36"/>
+          <w:szCs w:val="32"/>
+        </w:rPr>
+        <w:t>Jitendra Panwar (18EARCS060)</w:t>
       </w:r>
     </w:p>
     <w:p>
@@ -195,49 +161,15 @@
           <w:szCs w:val="32"/>
         </w:rPr>
       </w:pPr>
-      <w:proofErr w:type="spellStart"/>
-      <w:r>
-        <w:rPr>
-          <w:rFonts w:ascii="Bodoni MT" w:hAnsi="Bodoni MT"/>
-          <w:b/>
-          <w:bCs/>
-          <w:sz w:val="36"/>
-          <w:szCs w:val="32"/>
-        </w:rPr>
-        <w:t>Abhishek</w:t>
-      </w:r>
-      <w:proofErr w:type="spellEnd"/>
-      <w:r>
-        <w:rPr>
-          <w:rFonts w:ascii="Bodoni MT" w:hAnsi="Bodoni MT"/>
-          <w:b/>
-          <w:bCs/>
-          <w:sz w:val="36"/>
-          <w:szCs w:val="32"/>
-        </w:rPr>
-        <w:t xml:space="preserve"> </w:t>
-      </w:r>
-      <w:proofErr w:type="spellStart"/>
-      <w:r>
-        <w:rPr>
-          <w:rFonts w:ascii="Bodoni MT" w:hAnsi="Bodoni MT"/>
-          <w:b/>
-          <w:bCs/>
-          <w:sz w:val="36"/>
-          <w:szCs w:val="32"/>
-        </w:rPr>
-        <w:t>Goyal</w:t>
-      </w:r>
-      <w:proofErr w:type="spellEnd"/>
-      <w:r>
-        <w:rPr>
-          <w:rFonts w:ascii="Bodoni MT" w:hAnsi="Bodoni MT"/>
-          <w:b/>
-          <w:bCs/>
-          <w:sz w:val="36"/>
-          <w:szCs w:val="32"/>
-        </w:rPr>
-        <w:t xml:space="preserve"> (18EARCS002)</w:t>
+      <w:r>
+        <w:rPr>
+          <w:rFonts w:ascii="Bodoni MT" w:hAnsi="Bodoni MT"/>
+          <w:b/>
+          <w:bCs/>
+          <w:sz w:val="36"/>
+          <w:szCs w:val="32"/>
+        </w:rPr>
+        <w:t>Abhishek Goyal (18EARCS002)</w:t>
       </w:r>
     </w:p>
     <w:p>
@@ -255,49 +187,35 @@
           <w:szCs w:val="32"/>
         </w:rPr>
       </w:pPr>
-      <w:proofErr w:type="spellStart"/>
-      <w:r>
-        <w:rPr>
-          <w:rFonts w:ascii="Bodoni MT" w:hAnsi="Bodoni MT"/>
-          <w:b/>
-          <w:bCs/>
-          <w:sz w:val="36"/>
-          <w:szCs w:val="32"/>
-        </w:rPr>
-        <w:t>Tushar</w:t>
-      </w:r>
-      <w:proofErr w:type="spellEnd"/>
-      <w:r>
-        <w:rPr>
-          <w:rFonts w:ascii="Bodoni MT" w:hAnsi="Bodoni MT"/>
-          <w:b/>
-          <w:bCs/>
-          <w:sz w:val="36"/>
-          <w:szCs w:val="32"/>
-        </w:rPr>
-        <w:t xml:space="preserve"> </w:t>
-      </w:r>
-      <w:proofErr w:type="spellStart"/>
-      <w:r>
-        <w:rPr>
-          <w:rFonts w:ascii="Bodoni MT" w:hAnsi="Bodoni MT"/>
-          <w:b/>
-          <w:bCs/>
-          <w:sz w:val="36"/>
-          <w:szCs w:val="32"/>
-        </w:rPr>
-        <w:t>Lakhotiya</w:t>
-      </w:r>
-      <w:proofErr w:type="spellEnd"/>
-      <w:r>
-        <w:rPr>
-          <w:rFonts w:ascii="Bodoni MT" w:hAnsi="Bodoni MT"/>
-          <w:b/>
-          <w:bCs/>
-          <w:sz w:val="36"/>
-          <w:szCs w:val="32"/>
-        </w:rPr>
-        <w:t xml:space="preserve"> (18EARCS1)</w:t>
+      <w:r>
+        <w:rPr>
+          <w:rFonts w:ascii="Bodoni MT" w:hAnsi="Bodoni MT"/>
+          <w:b/>
+          <w:bCs/>
+          <w:sz w:val="36"/>
+          <w:szCs w:val="32"/>
+        </w:rPr>
+        <w:t>Tushar Lakhotiya (18EARCS1</w:t>
+      </w:r>
+      <w:r>
+        <w:rPr>
+          <w:rFonts w:ascii="Bodoni MT" w:hAnsi="Bodoni MT"/>
+          <w:b/>
+          <w:bCs/>
+          <w:sz w:val="36"/>
+          <w:szCs w:val="32"/>
+        </w:rPr>
+        <w:t>18</w:t>
+      </w:r>
+      <w:r>
+        <w:rPr>
+          <w:rFonts w:ascii="Bodoni MT" w:hAnsi="Bodoni MT"/>
+          <w:b/>
+          <w:bCs/>
+          <w:sz w:val="36"/>
+          <w:szCs w:val="32"/>
+        </w:rPr>
+        <w:t>)</w:t>
       </w:r>
     </w:p>
     <w:p>
@@ -346,20 +264,8 @@
           <w:sz w:val="36"/>
           <w:szCs w:val="32"/>
         </w:rPr>
-        <w:t xml:space="preserve">al criteria of the University for the </w:t>
-      </w:r>
-      <w:proofErr w:type="gramStart"/>
-      <w:r>
-        <w:rPr>
-          <w:rFonts w:ascii="Bodoni MT" w:hAnsi="Bodoni MT"/>
-          <w:b/>
-          <w:bCs/>
-          <w:sz w:val="36"/>
-          <w:szCs w:val="32"/>
-        </w:rPr>
-        <w:t>Summer</w:t>
-      </w:r>
-      <w:proofErr w:type="gramEnd"/>
+        <w:t>al criteria of the University for the Summer</w:t>
+      </w:r>
       <w:r>
         <w:rPr>
           <w:rFonts w:ascii="Bodoni MT" w:hAnsi="Bodoni MT"/>
@@ -463,29 +369,7 @@
           <w:sz w:val="36"/>
           <w:szCs w:val="32"/>
         </w:rPr>
-        <w:t xml:space="preserve">Home Page: This is the main page which open </w:t>
-      </w:r>
-      <w:proofErr w:type="gramStart"/>
-      <w:r>
-        <w:rPr>
-          <w:rFonts w:ascii="Bodoni MT" w:hAnsi="Bodoni MT"/>
-          <w:b/>
-          <w:bCs/>
-          <w:sz w:val="36"/>
-          <w:szCs w:val="32"/>
-        </w:rPr>
-        <w:t>firstly ,and</w:t>
-      </w:r>
-      <w:proofErr w:type="gramEnd"/>
-      <w:r>
-        <w:rPr>
-          <w:rFonts w:ascii="Bodoni MT" w:hAnsi="Bodoni MT"/>
-          <w:b/>
-          <w:bCs/>
-          <w:sz w:val="36"/>
-          <w:szCs w:val="32"/>
-        </w:rPr>
-        <w:t xml:space="preserve"> has login form to login in the second portion.</w:t>
+        <w:t>Home Page: This is the main page which open firstly ,and has login form to login in the second portion.</w:t>
       </w:r>
     </w:p>
     <w:p>
@@ -511,29 +395,7 @@
           <w:sz w:val="36"/>
           <w:szCs w:val="32"/>
         </w:rPr>
-        <w:t xml:space="preserve">Informative </w:t>
-      </w:r>
-      <w:proofErr w:type="gramStart"/>
-      <w:r>
-        <w:rPr>
-          <w:rFonts w:ascii="Bodoni MT" w:hAnsi="Bodoni MT"/>
-          <w:b/>
-          <w:bCs/>
-          <w:sz w:val="36"/>
-          <w:szCs w:val="32"/>
-        </w:rPr>
-        <w:t>Portion :</w:t>
-      </w:r>
-      <w:proofErr w:type="gramEnd"/>
-      <w:r>
-        <w:rPr>
-          <w:rFonts w:ascii="Bodoni MT" w:hAnsi="Bodoni MT"/>
-          <w:b/>
-          <w:bCs/>
-          <w:sz w:val="36"/>
-          <w:szCs w:val="32"/>
-        </w:rPr>
-        <w:t xml:space="preserve"> This is the page which has all information and it opens after login. </w:t>
+        <w:t xml:space="preserve">Informative Portion : This is the page which has all information and it opens after login. </w:t>
       </w:r>
     </w:p>
     <w:p>
@@ -747,7 +609,6 @@
           <w:szCs w:val="32"/>
         </w:rPr>
       </w:pPr>
-      <w:proofErr w:type="spellStart"/>
       <w:r>
         <w:rPr>
           <w:rFonts w:ascii="Bodoni MT" w:hAnsi="Bodoni MT"/>
@@ -758,7 +619,6 @@
         </w:rPr>
         <w:t>Mongodb</w:t>
       </w:r>
-      <w:proofErr w:type="spellEnd"/>
     </w:p>
     <w:p>
       <w:pPr>
@@ -823,7 +683,6 @@
       </w:r>
       <w:r>
         <w:rPr>
-          <w:rStyle w:val="ListParagraph"/>
           <w:rFonts w:ascii="Arial" w:hAnsi="Arial" w:cs="Arial"/>
           <w:color w:val="333333"/>
           <w:spacing w:val="-1"/>
@@ -1145,7 +1004,7 @@
         </w:rPr>
         <w:t>, </w:t>
       </w:r>
-      <w:hyperlink r:id="rId14" w:tooltip="The HTML &lt;span&gt; element is a generic inline container for phrasing content, which does not inherently represent anything. It can be used to group elements for styling purposes (using the class or id attributes), or because they share attribute values, such as lang." w:history="1">
+      <w:hyperlink r:id="rId14" w:tooltip="The HTML &lt;span&gt; element is a generic inline container for phrasing content, which does not inherently represent anything. It can be used to group elements for styling purposes (using the class or id attributes), or because they share attribute values, such as " w:history="1">
         <w:r>
           <w:rPr>
             <w:rStyle w:val="HTMLCode"/>
@@ -1223,7 +1082,7 @@
         </w:rPr>
         <w:t>, </w:t>
       </w:r>
-      <w:hyperlink r:id="rId17" w:tooltip="The HTML &lt;audio&gt; element is used to embed sound content in documents. It may contain one or more audio sources, represented using the src attribute or the &lt;source&gt; element: the browser will choose the most suitable one. It can also be the destination for streamed media, using a MediaStream." w:history="1">
+      <w:hyperlink r:id="rId17" w:tooltip="The HTML &lt;audio&gt; element is used to embed sound content in documents. It may contain one or more audio sources, represented using the src attribute or the &lt;source&gt; element: the browser will choose the most suitable one. It can also be the destination for strea" w:history="1">
         <w:r>
           <w:rPr>
             <w:rStyle w:val="HTMLCode"/>
@@ -1521,35 +1380,7 @@
             <w:bdr w:val="none" w:sz="0" w:space="0" w:color="auto" w:frame="1"/>
             <w:shd w:val="clear" w:color="auto" w:fill="FFFFFF"/>
           </w:rPr>
-          <w:t>&lt;</w:t>
-        </w:r>
-        <w:proofErr w:type="spellStart"/>
-        <w:r>
-          <w:rPr>
-            <w:rStyle w:val="HTMLCode"/>
-            <w:rFonts w:ascii="Consolas" w:eastAsiaTheme="minorHAnsi" w:hAnsi="Consolas"/>
-            <w:color w:val="3D7E9A"/>
-            <w:spacing w:val="-1"/>
-            <w:sz w:val="28"/>
-            <w:szCs w:val="28"/>
-            <w:bdr w:val="none" w:sz="0" w:space="0" w:color="auto" w:frame="1"/>
-            <w:shd w:val="clear" w:color="auto" w:fill="FFFFFF"/>
-          </w:rPr>
-          <w:t>li</w:t>
-        </w:r>
-        <w:proofErr w:type="spellEnd"/>
-        <w:r>
-          <w:rPr>
-            <w:rStyle w:val="HTMLCode"/>
-            <w:rFonts w:ascii="Consolas" w:eastAsiaTheme="minorHAnsi" w:hAnsi="Consolas"/>
-            <w:color w:val="3D7E9A"/>
-            <w:spacing w:val="-1"/>
-            <w:sz w:val="28"/>
-            <w:szCs w:val="28"/>
-            <w:bdr w:val="none" w:sz="0" w:space="0" w:color="auto" w:frame="1"/>
-            <w:shd w:val="clear" w:color="auto" w:fill="FFFFFF"/>
-          </w:rPr>
-          <w:t>&gt;</w:t>
+          <w:t>&lt;li&gt;</w:t>
         </w:r>
       </w:hyperlink>
       <w:r>
@@ -1702,7 +1533,6 @@
       </w:r>
       <w:r>
         <w:rPr>
-          <w:rStyle w:val="ListParagraph"/>
           <w:rFonts w:ascii="Arial" w:hAnsi="Arial" w:cs="Arial"/>
           <w:color w:val="333333"/>
           <w:spacing w:val="-1"/>
@@ -1801,31 +1631,7 @@
           <w:szCs w:val="28"/>
           <w:shd w:val="clear" w:color="auto" w:fill="FFFFFF"/>
         </w:rPr>
-        <w:t xml:space="preserve">. It has </w:t>
-      </w:r>
-      <w:proofErr w:type="gramStart"/>
-      <w:r>
-        <w:rPr>
-          <w:rFonts w:ascii="Arial" w:hAnsi="Arial" w:cs="Arial"/>
-          <w:color w:val="333333"/>
-          <w:spacing w:val="-1"/>
-          <w:sz w:val="32"/>
-          <w:szCs w:val="28"/>
-          <w:shd w:val="clear" w:color="auto" w:fill="FFFFFF"/>
-        </w:rPr>
-        <w:t>object</w:t>
-      </w:r>
-      <w:proofErr w:type="gramEnd"/>
-      <w:r>
-        <w:rPr>
-          <w:rFonts w:ascii="Arial" w:hAnsi="Arial" w:cs="Arial"/>
-          <w:color w:val="333333"/>
-          <w:spacing w:val="-1"/>
-          <w:sz w:val="32"/>
-          <w:szCs w:val="28"/>
-          <w:shd w:val="clear" w:color="auto" w:fill="FFFFFF"/>
-        </w:rPr>
-        <w:t xml:space="preserve"> oriented nature.</w:t>
+        <w:t>. It has object oriented nature.</w:t>
       </w:r>
       <w:r>
         <w:rPr>
@@ -1905,7 +1711,6 @@
         </w:rPr>
         <w:t xml:space="preserve"> </w:t>
       </w:r>
-      <w:proofErr w:type="spellStart"/>
       <w:r>
         <w:rPr>
           <w:rFonts w:ascii="Arial" w:hAnsi="Arial" w:cs="Arial"/>
@@ -1914,62 +1719,7 @@
           <w:szCs w:val="32"/>
           <w:shd w:val="clear" w:color="auto" w:fill="FFFFFF"/>
         </w:rPr>
-        <w:t>TypeScript</w:t>
-      </w:r>
-      <w:proofErr w:type="spellEnd"/>
-      <w:r>
-        <w:rPr>
-          <w:rFonts w:ascii="Arial" w:hAnsi="Arial" w:cs="Arial"/>
-          <w:color w:val="4D5156"/>
-          <w:sz w:val="32"/>
-          <w:szCs w:val="32"/>
-          <w:shd w:val="clear" w:color="auto" w:fill="FFFFFF"/>
-        </w:rPr>
-        <w:t xml:space="preserve"> is an open-source programming language developed and maintained by Microsoft. It is a strict syntactical superset of JavaScript and adds optional static typing to the language. </w:t>
-      </w:r>
-      <w:proofErr w:type="spellStart"/>
-      <w:r>
-        <w:rPr>
-          <w:rFonts w:ascii="Arial" w:hAnsi="Arial" w:cs="Arial"/>
-          <w:color w:val="4D5156"/>
-          <w:sz w:val="32"/>
-          <w:szCs w:val="32"/>
-          <w:shd w:val="clear" w:color="auto" w:fill="FFFFFF"/>
-        </w:rPr>
-        <w:t>TypeScript</w:t>
-      </w:r>
-      <w:proofErr w:type="spellEnd"/>
-      <w:r>
-        <w:rPr>
-          <w:rFonts w:ascii="Arial" w:hAnsi="Arial" w:cs="Arial"/>
-          <w:color w:val="4D5156"/>
-          <w:sz w:val="32"/>
-          <w:szCs w:val="32"/>
-          <w:shd w:val="clear" w:color="auto" w:fill="FFFFFF"/>
-        </w:rPr>
-        <w:t xml:space="preserve"> is designed for development of large applications and </w:t>
-      </w:r>
-      <w:proofErr w:type="spellStart"/>
-      <w:r>
-        <w:rPr>
-          <w:rFonts w:ascii="Arial" w:hAnsi="Arial" w:cs="Arial"/>
-          <w:color w:val="4D5156"/>
-          <w:sz w:val="32"/>
-          <w:szCs w:val="32"/>
-          <w:shd w:val="clear" w:color="auto" w:fill="FFFFFF"/>
-        </w:rPr>
-        <w:t>transcompiles</w:t>
-      </w:r>
-      <w:proofErr w:type="spellEnd"/>
-      <w:r>
-        <w:rPr>
-          <w:rFonts w:ascii="Arial" w:hAnsi="Arial" w:cs="Arial"/>
-          <w:color w:val="4D5156"/>
-          <w:sz w:val="32"/>
-          <w:szCs w:val="32"/>
-          <w:shd w:val="clear" w:color="auto" w:fill="FFFFFF"/>
-        </w:rPr>
-        <w:t xml:space="preserve"> to JavaScript. </w:t>
+        <w:t>TypeScript is an open-source programming language developed and maintained by Microsoft. It is a strict syntactical superset of JavaScript and adds optional static typing to the language. TypeScript is designed for development of large applications and transcompiles to JavaScript. </w:t>
       </w:r>
     </w:p>
     <w:p>
@@ -2061,51 +1811,7 @@
           <w:szCs w:val="32"/>
           <w:shd w:val="clear" w:color="auto" w:fill="FFFFFF"/>
         </w:rPr>
-        <w:t xml:space="preserve">Angular is a </w:t>
-      </w:r>
-      <w:proofErr w:type="spellStart"/>
-      <w:r>
-        <w:rPr>
-          <w:rFonts w:ascii="Arial" w:hAnsi="Arial" w:cs="Arial"/>
-          <w:color w:val="4D5156"/>
-          <w:sz w:val="32"/>
-          <w:szCs w:val="32"/>
-          <w:shd w:val="clear" w:color="auto" w:fill="FFFFFF"/>
-        </w:rPr>
-        <w:t>TypeScript</w:t>
-      </w:r>
-      <w:proofErr w:type="spellEnd"/>
-      <w:r>
-        <w:rPr>
-          <w:rFonts w:ascii="Arial" w:hAnsi="Arial" w:cs="Arial"/>
-          <w:color w:val="4D5156"/>
-          <w:sz w:val="32"/>
-          <w:szCs w:val="32"/>
-          <w:shd w:val="clear" w:color="auto" w:fill="FFFFFF"/>
-        </w:rPr>
-        <w:t xml:space="preserve">-based open-source web application framework led by the Angular Team at Google and by a community of individuals and corporations. Angular is a complete rewrite from the same team that built </w:t>
-      </w:r>
-      <w:proofErr w:type="spellStart"/>
-      <w:r>
-        <w:rPr>
-          <w:rFonts w:ascii="Arial" w:hAnsi="Arial" w:cs="Arial"/>
-          <w:color w:val="4D5156"/>
-          <w:sz w:val="32"/>
-          <w:szCs w:val="32"/>
-          <w:shd w:val="clear" w:color="auto" w:fill="FFFFFF"/>
-        </w:rPr>
-        <w:t>AngularJS</w:t>
-      </w:r>
-      <w:proofErr w:type="spellEnd"/>
-      <w:r>
-        <w:rPr>
-          <w:rFonts w:ascii="Arial" w:hAnsi="Arial" w:cs="Arial"/>
-          <w:color w:val="4D5156"/>
-          <w:sz w:val="32"/>
-          <w:szCs w:val="32"/>
-          <w:shd w:val="clear" w:color="auto" w:fill="FFFFFF"/>
-        </w:rPr>
-        <w:t>. </w:t>
+        <w:t>Angular is a TypeScript-based open-source web application framework led by the Angular Team at Google and by a community of individuals and corporations. Angular is a complete rewrite from the same team that built AngularJS. </w:t>
       </w:r>
     </w:p>
     <w:p>
@@ -2127,29 +1833,7 @@
           <w:szCs w:val="32"/>
           <w:shd w:val="clear" w:color="auto" w:fill="FFFFFF"/>
         </w:rPr>
-        <w:t xml:space="preserve">HTML is great for declaring static documents, but it falters when we try to use it for declaring dynamic views in web-applications. </w:t>
-      </w:r>
-      <w:proofErr w:type="spellStart"/>
-      <w:r>
-        <w:rPr>
-          <w:rFonts w:ascii="Helvetica" w:hAnsi="Helvetica" w:cs="Helvetica"/>
-          <w:color w:val="37474F"/>
-          <w:sz w:val="32"/>
-          <w:szCs w:val="32"/>
-          <w:shd w:val="clear" w:color="auto" w:fill="FFFFFF"/>
-        </w:rPr>
-        <w:t>AngularJS</w:t>
-      </w:r>
-      <w:proofErr w:type="spellEnd"/>
-      <w:r>
-        <w:rPr>
-          <w:rFonts w:ascii="Helvetica" w:hAnsi="Helvetica" w:cs="Helvetica"/>
-          <w:color w:val="37474F"/>
-          <w:sz w:val="32"/>
-          <w:szCs w:val="32"/>
-          <w:shd w:val="clear" w:color="auto" w:fill="FFFFFF"/>
-        </w:rPr>
-        <w:t xml:space="preserve"> lets you extend HTML vocabulary for your application. The resulting environment is extraordinarily expressive, readable, and quick to develop.</w:t>
+        <w:t>HTML is great for declaring static documents, but it falters when we try to use it for declaring dynamic views in web-applications. AngularJS lets you extend HTML vocabulary for your application. The resulting environment is extraordinarily expressive, readable, and quick to develop.</w:t>
       </w:r>
     </w:p>
     <w:p>
@@ -2195,20 +1879,8 @@
           <w:szCs w:val="32"/>
           <w:shd w:val="clear" w:color="auto" w:fill="FFFFFF"/>
         </w:rPr>
-        <w:t xml:space="preserve"> Express, is a web application framework for Node.js, released as free and open-source </w:t>
-      </w:r>
-      <w:proofErr w:type="gramStart"/>
-      <w:r>
-        <w:rPr>
-          <w:rFonts w:ascii="Arial" w:hAnsi="Arial" w:cs="Arial"/>
-          <w:color w:val="4D5156"/>
-          <w:sz w:val="32"/>
-          <w:szCs w:val="32"/>
-          <w:shd w:val="clear" w:color="auto" w:fill="FFFFFF"/>
-        </w:rPr>
-        <w:t>software.</w:t>
-      </w:r>
-      <w:proofErr w:type="gramEnd"/>
+        <w:t> Express, is a web application framework for Node.js, released as free and open-source software.</w:t>
+      </w:r>
       <w:r>
         <w:rPr>
           <w:rFonts w:ascii="Arial" w:hAnsi="Arial" w:cs="Arial"/>
@@ -2245,7 +1917,6 @@
           <w:szCs w:val="280"/>
         </w:rPr>
       </w:pPr>
-      <w:proofErr w:type="spellStart"/>
       <w:r>
         <w:rPr>
           <w:rFonts w:ascii="Bodoni MT" w:hAnsi="Bodoni MT"/>
@@ -2254,18 +1925,7 @@
           <w:sz w:val="36"/>
           <w:szCs w:val="36"/>
         </w:rPr>
-        <w:t>Mongodb</w:t>
-      </w:r>
-      <w:proofErr w:type="spellEnd"/>
-      <w:r>
-        <w:rPr>
-          <w:rFonts w:ascii="Bodoni MT" w:hAnsi="Bodoni MT"/>
-          <w:b/>
-          <w:bCs/>
-          <w:sz w:val="36"/>
-          <w:szCs w:val="36"/>
-        </w:rPr>
-        <w:t>:</w:t>
+        <w:t>Mongodb:</w:t>
       </w:r>
       <w:r>
         <w:rPr>
@@ -2277,7 +1937,6 @@
         </w:rPr>
         <w:t xml:space="preserve"> </w:t>
       </w:r>
-      <w:proofErr w:type="spellStart"/>
       <w:r>
         <w:rPr>
           <w:rFonts w:ascii="Arial" w:hAnsi="Arial" w:cs="Arial"/>
@@ -2286,62 +1945,7 @@
           <w:szCs w:val="32"/>
           <w:shd w:val="clear" w:color="auto" w:fill="FFFFFF"/>
         </w:rPr>
-        <w:t>MongoDB</w:t>
-      </w:r>
-      <w:proofErr w:type="spellEnd"/>
-      <w:r>
-        <w:rPr>
-          <w:rFonts w:ascii="Arial" w:hAnsi="Arial" w:cs="Arial"/>
-          <w:color w:val="4D5156"/>
-          <w:sz w:val="32"/>
-          <w:szCs w:val="32"/>
-          <w:shd w:val="clear" w:color="auto" w:fill="FFFFFF"/>
-        </w:rPr>
-        <w:t xml:space="preserve"> is a cross-platform document-oriented database program. Classified as a </w:t>
-      </w:r>
-      <w:proofErr w:type="spellStart"/>
-      <w:r>
-        <w:rPr>
-          <w:rFonts w:ascii="Arial" w:hAnsi="Arial" w:cs="Arial"/>
-          <w:color w:val="4D5156"/>
-          <w:sz w:val="32"/>
-          <w:szCs w:val="32"/>
-          <w:shd w:val="clear" w:color="auto" w:fill="FFFFFF"/>
-        </w:rPr>
-        <w:t>NoSQL</w:t>
-      </w:r>
-      <w:proofErr w:type="spellEnd"/>
-      <w:r>
-        <w:rPr>
-          <w:rFonts w:ascii="Arial" w:hAnsi="Arial" w:cs="Arial"/>
-          <w:color w:val="4D5156"/>
-          <w:sz w:val="32"/>
-          <w:szCs w:val="32"/>
-          <w:shd w:val="clear" w:color="auto" w:fill="FFFFFF"/>
-        </w:rPr>
-        <w:t xml:space="preserve"> database program, </w:t>
-      </w:r>
-      <w:proofErr w:type="spellStart"/>
-      <w:r>
-        <w:rPr>
-          <w:rFonts w:ascii="Arial" w:hAnsi="Arial" w:cs="Arial"/>
-          <w:color w:val="4D5156"/>
-          <w:sz w:val="32"/>
-          <w:szCs w:val="32"/>
-          <w:shd w:val="clear" w:color="auto" w:fill="FFFFFF"/>
-        </w:rPr>
-        <w:t>MongoDB</w:t>
-      </w:r>
-      <w:proofErr w:type="spellEnd"/>
-      <w:r>
-        <w:rPr>
-          <w:rFonts w:ascii="Arial" w:hAnsi="Arial" w:cs="Arial"/>
-          <w:color w:val="4D5156"/>
-          <w:sz w:val="32"/>
-          <w:szCs w:val="32"/>
-          <w:shd w:val="clear" w:color="auto" w:fill="FFFFFF"/>
-        </w:rPr>
-        <w:t xml:space="preserve"> uses JSON-like documents with optional schemas. </w:t>
+        <w:t>MongoDB is a cross-platform document-oriented database program. Classified as a NoSQL database program, MongoDB uses JSON-like documents with optional schemas. </w:t>
       </w:r>
     </w:p>
     <w:p>
@@ -2392,18 +1996,8 @@
           <w:szCs w:val="32"/>
         </w:rPr>
         <w:lastRenderedPageBreak/>
-        <w:t xml:space="preserve">Mr. Sanjay </w:t>
-      </w:r>
-      <w:proofErr w:type="spellStart"/>
-      <w:r>
-        <w:rPr>
-          <w:rFonts w:ascii="Bodoni MT" w:hAnsi="Bodoni MT"/>
-          <w:sz w:val="32"/>
-          <w:szCs w:val="32"/>
-        </w:rPr>
-        <w:t>Rathore</w:t>
-      </w:r>
-      <w:proofErr w:type="spellEnd"/>
+        <w:t>Mr. Sanjay Rathore</w:t>
+      </w:r>
     </w:p>
     <w:p>
       <w:pPr>
@@ -2426,25 +2020,7 @@
           <w:sz w:val="32"/>
           <w:szCs w:val="32"/>
         </w:rPr>
-        <w:t xml:space="preserve">MR. </w:t>
-      </w:r>
-      <w:proofErr w:type="spellStart"/>
-      <w:r>
-        <w:rPr>
-          <w:rFonts w:ascii="Bodoni MT" w:hAnsi="Bodoni MT"/>
-          <w:sz w:val="32"/>
-          <w:szCs w:val="32"/>
-        </w:rPr>
-        <w:t>Ankush</w:t>
-      </w:r>
-      <w:proofErr w:type="spellEnd"/>
-      <w:r>
-        <w:rPr>
-          <w:rFonts w:ascii="Bodoni MT" w:hAnsi="Bodoni MT"/>
-          <w:sz w:val="32"/>
-          <w:szCs w:val="32"/>
-        </w:rPr>
-        <w:t xml:space="preserve"> Sharma</w:t>
+        <w:t>MR. Ankush Sharma</w:t>
       </w:r>
     </w:p>
     <w:sectPr>

</xml_diff>